<commit_message>
Revisão gralhas pai artigo reconhecimento.
</commit_message>
<xml_diff>
--- a/artigo-ambito.docx
+++ b/artigo-ambito.docx
@@ -116,6 +116,168 @@
       </w:r>
       <w:r>
         <w:t xml:space="preserve">Almeida</w:t>
+      </w:r>
+    </w:p>
+    <w:p>
+      <w:pPr>
+        <w:pStyle w:val="FirstParagraph"/>
+      </w:pPr>
+      <w:r>
+        <w:rPr>
+          <w:bCs/>
+          <w:b/>
+        </w:rPr>
+        <w:t xml:space="preserve">Sumário:</w:t>
+      </w:r>
+      <w:r>
+        <w:t xml:space="preserve"> </w:t>
+      </w:r>
+      <w:r>
+        <w:t xml:space="preserve">O Regulamento Bruxelas II</w:t>
+      </w:r>
+      <w:r>
+        <w:t xml:space="preserve"> </w:t>
+      </w:r>
+      <w:r>
+        <w:rPr>
+          <w:iCs/>
+          <w:i/>
+        </w:rPr>
+        <w:t xml:space="preserve">ter</w:t>
+      </w:r>
+      <w:r>
+        <w:t xml:space="preserve"> </w:t>
+      </w:r>
+      <w:r>
+        <w:t xml:space="preserve">reformula e substitui o Regulamento Bruxelas II</w:t>
+      </w:r>
+      <w:r>
+        <w:t xml:space="preserve"> </w:t>
+      </w:r>
+      <w:r>
+        <w:rPr>
+          <w:iCs/>
+          <w:i/>
+        </w:rPr>
+        <w:t xml:space="preserve">bis</w:t>
+      </w:r>
+      <w:r>
+        <w:t xml:space="preserve"> </w:t>
+      </w:r>
+      <w:r>
+        <w:t xml:space="preserve">e, a partir de 1 de agosto de 2022, as suas normas serão aplicáveis. O presente artigo analisa o seu âmbito de aplicação, definições e relações com outros atos.</w:t>
+      </w:r>
+    </w:p>
+    <w:p>
+      <w:pPr>
+        <w:pStyle w:val="Corpodetexto"/>
+      </w:pPr>
+      <w:r>
+        <w:rPr>
+          <w:bCs/>
+          <w:b/>
+        </w:rPr>
+        <w:t xml:space="preserve">Summary:</w:t>
+      </w:r>
+      <w:r>
+        <w:t xml:space="preserve"> </w:t>
+      </w:r>
+      <w:r>
+        <w:t xml:space="preserve">Brussels II</w:t>
+      </w:r>
+      <w:r>
+        <w:t xml:space="preserve"> </w:t>
+      </w:r>
+      <w:r>
+        <w:rPr>
+          <w:iCs/>
+          <w:i/>
+        </w:rPr>
+        <w:t xml:space="preserve">ter</w:t>
+      </w:r>
+      <w:r>
+        <w:t xml:space="preserve"> </w:t>
+      </w:r>
+      <w:r>
+        <w:t xml:space="preserve">Regulation recasts and replaces Brussels II</w:t>
+      </w:r>
+      <w:r>
+        <w:t xml:space="preserve"> </w:t>
+      </w:r>
+      <w:r>
+        <w:rPr>
+          <w:iCs/>
+          <w:i/>
+        </w:rPr>
+        <w:t xml:space="preserve">bis</w:t>
+      </w:r>
+      <w:r>
+        <w:t xml:space="preserve">. The new rules apply from 1 August 2022. This article aims to provide a first look into its scope, definitions and its relations with other acts.</w:t>
+      </w:r>
+    </w:p>
+    <w:p>
+      <w:pPr>
+        <w:pStyle w:val="Corpodetexto"/>
+      </w:pPr>
+      <w:r>
+        <w:rPr>
+          <w:bCs/>
+          <w:b/>
+        </w:rPr>
+        <w:t xml:space="preserve">Palavras-chave:</w:t>
+      </w:r>
+      <w:r>
+        <w:t xml:space="preserve"> </w:t>
+      </w:r>
+      <w:r>
+        <w:t xml:space="preserve">Regulamento Bruxelas II</w:t>
+      </w:r>
+      <w:r>
+        <w:t xml:space="preserve"> </w:t>
+      </w:r>
+      <w:r>
+        <w:rPr>
+          <w:iCs/>
+          <w:i/>
+        </w:rPr>
+        <w:t xml:space="preserve">ter</w:t>
+      </w:r>
+      <w:r>
+        <w:t xml:space="preserve">; matéria matrimonial e responsabilidade parental; âmbito de aplicação; definições; relações com outros atos;.</w:t>
+      </w:r>
+    </w:p>
+    <w:p>
+      <w:pPr>
+        <w:pStyle w:val="Corpodetexto"/>
+      </w:pPr>
+      <w:r>
+        <w:rPr>
+          <w:bCs/>
+          <w:b/>
+        </w:rPr>
+        <w:t xml:space="preserve">Keywords:</w:t>
+      </w:r>
+      <w:r>
+        <w:t xml:space="preserve"> </w:t>
+      </w:r>
+      <w:r>
+        <w:t xml:space="preserve">Brussels II</w:t>
+      </w:r>
+      <w:r>
+        <w:t xml:space="preserve"> </w:t>
+      </w:r>
+      <w:r>
+        <w:rPr>
+          <w:iCs/>
+          <w:i/>
+        </w:rPr>
+        <w:t xml:space="preserve">ter</w:t>
+      </w:r>
+      <w:r>
+        <w:t xml:space="preserve"> </w:t>
+      </w:r>
+      <w:r>
+        <w:t xml:space="preserve">Regulation; matrimonial matters and parental responsability matters; scope; definitions; relations with other acts.</w:t>
       </w:r>
     </w:p>
     <w:bookmarkStart w:id="22" w:name="i.-introdução"/>

</xml_diff>